<commit_message>
Adding new game properties to Employee, Team and Project classes
</commit_message>
<xml_diff>
--- a/docs/0_diaries/2021-03-26-Research-Project-Diary.docx
+++ b/docs/0_diaries/2021-03-26-Research-Project-Diary.docx
@@ -1231,6 +1231,125 @@
               </w:rPr>
               <w:t>More bugs, leading to firefighting.</w:t>
             </w:r>
+          </w:p>
+        </w:tc>
+      </w:tr>
+      <w:tr>
+        <w:tc>
+          <w:tcPr>
+            <w:tcW w:w="1860" w:type="dxa"/>
+            <w:tcMar/>
+            <w:vAlign w:val="top"/>
+          </w:tcPr>
+          <w:p>
+            <w:pPr>
+              <w:pStyle w:val="Normal"/>
+              <w:spacing w:line="259" w:lineRule="auto"/>
+              <w:rPr>
+                <w:rFonts w:ascii="Calibri" w:hAnsi="Calibri" w:eastAsia="Calibri" w:cs="Calibri"/>
+                <w:b w:val="0"/>
+                <w:bCs w:val="0"/>
+                <w:i w:val="0"/>
+                <w:iCs w:val="0"/>
+                <w:sz w:val="22"/>
+                <w:szCs w:val="22"/>
+                <w:lang w:val="en-GB"/>
+              </w:rPr>
+            </w:pPr>
+            <w:r>
+              <w:rPr>
+                <w:rFonts w:ascii="Calibri" w:hAnsi="Calibri" w:eastAsia="Calibri" w:cs="Calibri"/>
+                <w:b w:val="0"/>
+                <w:bCs w:val="0"/>
+                <w:i w:val="0"/>
+                <w:iCs w:val="0"/>
+                <w:sz w:val="22"/>
+                <w:szCs w:val="22"/>
+                <w:lang w:val="en-GB"/>
+              </w:rPr>
+              <w:t>Happiness</w:t>
+            </w:r>
+          </w:p>
+        </w:tc>
+        <w:tc>
+          <w:tcPr>
+            <w:tcW w:w="1860" w:type="dxa"/>
+            <w:tcMar/>
+            <w:vAlign w:val="top"/>
+          </w:tcPr>
+          <w:p>
+            <w:pPr>
+              <w:spacing w:line="259" w:lineRule="auto"/>
+              <w:rPr>
+                <w:rFonts w:ascii="Calibri" w:hAnsi="Calibri" w:eastAsia="Calibri" w:cs="Calibri"/>
+                <w:b w:val="0"/>
+                <w:bCs w:val="0"/>
+                <w:i w:val="0"/>
+                <w:iCs w:val="0"/>
+                <w:sz w:val="22"/>
+                <w:szCs w:val="22"/>
+                <w:lang w:val="en-GB"/>
+              </w:rPr>
+            </w:pPr>
+            <w:r>
+              <w:rPr>
+                <w:rFonts w:ascii="Calibri" w:hAnsi="Calibri" w:eastAsia="Calibri" w:cs="Calibri"/>
+                <w:b w:val="0"/>
+                <w:bCs w:val="0"/>
+                <w:i w:val="0"/>
+                <w:iCs w:val="0"/>
+                <w:sz w:val="22"/>
+                <w:szCs w:val="22"/>
+                <w:lang w:val="en-GB"/>
+              </w:rPr>
+              <w:t>Team member</w:t>
+            </w:r>
+          </w:p>
+        </w:tc>
+        <w:tc>
+          <w:tcPr>
+            <w:tcW w:w="1860" w:type="dxa"/>
+            <w:tcMar/>
+            <w:vAlign w:val="top"/>
+          </w:tcPr>
+          <w:p>
+            <w:pPr>
+              <w:pStyle w:val="Normal"/>
+              <w:spacing w:line="259" w:lineRule="auto"/>
+              <w:rPr>
+                <w:rFonts w:ascii="Calibri" w:hAnsi="Calibri" w:eastAsia="Calibri" w:cs="Calibri"/>
+                <w:b w:val="0"/>
+                <w:bCs w:val="0"/>
+                <w:i w:val="0"/>
+                <w:iCs w:val="0"/>
+                <w:sz w:val="22"/>
+                <w:szCs w:val="22"/>
+                <w:lang w:val="en-GB"/>
+              </w:rPr>
+            </w:pPr>
+          </w:p>
+        </w:tc>
+        <w:tc>
+          <w:tcPr>
+            <w:tcW w:w="1860" w:type="dxa"/>
+            <w:tcMar/>
+            <w:vAlign w:val="top"/>
+          </w:tcPr>
+          <w:p>
+            <w:pPr>
+              <w:pStyle w:val="Normal"/>
+              <w:spacing w:line="259" w:lineRule="auto"/>
+              <w:rPr>
+                <w:rFonts w:ascii="Calibri" w:hAnsi="Calibri" w:eastAsia="Calibri" w:cs="Calibri"/>
+                <w:b w:val="0"/>
+                <w:bCs w:val="0"/>
+                <w:i w:val="0"/>
+                <w:iCs w:val="0"/>
+                <w:sz w:val="22"/>
+                <w:szCs w:val="22"/>
+                <w:lang w:val="en-GB"/>
+              </w:rPr>
+            </w:pPr>
           </w:p>
         </w:tc>
       </w:tr>

</xml_diff>